<commit_message>
Week 8 discussion post, Worked on week 8 exercises, updated data for python project
</commit_message>
<xml_diff>
--- a/Week_8/Discussion/Week 8  Discussion.docx
+++ b/Week_8/Discussion/Week 8  Discussion.docx
@@ -51,7 +51,21 @@
           <w:sz w:val="24"/>
           <w:szCs w:val="24"/>
         </w:rPr>
-        <w:t xml:space="preserve">You have now learned the basics for R and Python. Of the two languages which do you think is more robust? Why? Which do you think is easier to use? Why? Which professions in the data science and analytics industry do you think would benefit from either language? Your answer should be a minimum of three paragraphs. Please cite all sources. Respond to </w:t>
+        <w:t xml:space="preserve">You have now learned the basics </w:t>
+      </w:r>
+      <w:r>
+        <w:rPr>
+          <w:sz w:val="24"/>
+          <w:szCs w:val="24"/>
+        </w:rPr>
+        <w:t>of</w:t>
+      </w:r>
+      <w:r>
+        <w:rPr>
+          <w:sz w:val="24"/>
+          <w:szCs w:val="24"/>
+        </w:rPr>
+        <w:t xml:space="preserve"> R and Python. Of the two languages which do you think is more robust? Why? Which do you think is easier to use? Why? Which professions in the data science and analytics industry do you think would benefit from either language? Your answer should be a minimum of three paragraphs. Please cite all sources. Respond to </w:t>
       </w:r>
       <w:r>
         <w:rPr>
@@ -73,6 +87,342 @@
           <w:szCs w:val="24"/>
         </w:rPr>
         <w:t xml:space="preserve">  </w:t>
+      </w:r>
+    </w:p>
+    <w:p>
+      <w:pPr>
+        <w:rPr>
+          <w:sz w:val="24"/>
+          <w:szCs w:val="24"/>
+        </w:rPr>
+      </w:pPr>
+    </w:p>
+    <w:p>
+      <w:pPr>
+        <w:rPr>
+          <w:sz w:val="24"/>
+          <w:szCs w:val="24"/>
+        </w:rPr>
+      </w:pPr>
+      <w:r>
+        <w:rPr>
+          <w:sz w:val="24"/>
+          <w:szCs w:val="24"/>
+        </w:rPr>
+        <w:t xml:space="preserve">Both R and Python are relevant programming languages in the field of data science, although each has its strengths and weaknesses. In terms of robustness, Python is </w:t>
+      </w:r>
+      <w:r>
+        <w:rPr>
+          <w:sz w:val="24"/>
+          <w:szCs w:val="24"/>
+        </w:rPr>
+        <w:t>undoubtedly</w:t>
+      </w:r>
+      <w:r>
+        <w:rPr>
+          <w:sz w:val="24"/>
+          <w:szCs w:val="24"/>
+        </w:rPr>
+        <w:t xml:space="preserve"> more versatile as it </w:t>
+      </w:r>
+      <w:r>
+        <w:rPr>
+          <w:sz w:val="24"/>
+          <w:szCs w:val="24"/>
+        </w:rPr>
+        <w:t>contains</w:t>
+      </w:r>
+      <w:r>
+        <w:rPr>
+          <w:sz w:val="24"/>
+          <w:szCs w:val="24"/>
+        </w:rPr>
+        <w:t xml:space="preserve"> </w:t>
+      </w:r>
+      <w:r>
+        <w:rPr>
+          <w:sz w:val="24"/>
+          <w:szCs w:val="24"/>
+        </w:rPr>
+        <w:t>many libraries and packages that allow it</w:t>
+      </w:r>
+      <w:r>
+        <w:rPr>
+          <w:sz w:val="24"/>
+          <w:szCs w:val="24"/>
+        </w:rPr>
+        <w:t xml:space="preserve"> to be used in web development, automation, artificial intelligence, and more. Furthermore, Python has an easily readable syntax that </w:t>
+      </w:r>
+      <w:r>
+        <w:rPr>
+          <w:sz w:val="24"/>
+          <w:szCs w:val="24"/>
+        </w:rPr>
+        <w:t>enables</w:t>
+      </w:r>
+      <w:r>
+        <w:rPr>
+          <w:sz w:val="24"/>
+          <w:szCs w:val="24"/>
+        </w:rPr>
+        <w:t xml:space="preserve"> novices to understand and write code from the beginning. </w:t>
+      </w:r>
+      <w:r>
+        <w:rPr>
+          <w:sz w:val="24"/>
+          <w:szCs w:val="24"/>
+        </w:rPr>
+        <w:t xml:space="preserve">On the other hand, R is robust in its specialized focus, as it excels in statistics and data analysis. It contains </w:t>
+      </w:r>
+      <w:r>
+        <w:rPr>
+          <w:sz w:val="24"/>
+          <w:szCs w:val="24"/>
+        </w:rPr>
+        <w:t xml:space="preserve">extensive </w:t>
+      </w:r>
+      <w:r>
+        <w:rPr>
+          <w:sz w:val="24"/>
+          <w:szCs w:val="24"/>
+        </w:rPr>
+        <w:t xml:space="preserve">statistical and data manipulation packages, with syntax and functions specialized for these tasks. </w:t>
+      </w:r>
+    </w:p>
+    <w:p>
+      <w:pPr>
+        <w:rPr>
+          <w:sz w:val="24"/>
+          <w:szCs w:val="24"/>
+        </w:rPr>
+      </w:pPr>
+      <w:r>
+        <w:rPr>
+          <w:sz w:val="24"/>
+          <w:szCs w:val="24"/>
+        </w:rPr>
+        <w:t xml:space="preserve">When looking at ease of use, Python </w:t>
+      </w:r>
+      <w:r>
+        <w:rPr>
+          <w:sz w:val="24"/>
+          <w:szCs w:val="24"/>
+        </w:rPr>
+        <w:t>does have a more user-friendly syntax and is often considered easier to learn than R. It is more readable</w:t>
+      </w:r>
+      <w:r>
+        <w:rPr>
+          <w:sz w:val="24"/>
+          <w:szCs w:val="24"/>
+        </w:rPr>
+        <w:t>,</w:t>
+      </w:r>
+      <w:r>
+        <w:rPr>
+          <w:sz w:val="24"/>
+          <w:szCs w:val="24"/>
+        </w:rPr>
+        <w:t xml:space="preserve"> which allows for greater accessibility for beginners and facilitates collaboration among teams with varied programming abilities. R is typically considered to have a steeper learning curve, specifically for individuals without a strong statistical background. </w:t>
+      </w:r>
+    </w:p>
+    <w:p>
+      <w:pPr>
+        <w:rPr>
+          <w:sz w:val="24"/>
+          <w:szCs w:val="24"/>
+        </w:rPr>
+      </w:pPr>
+      <w:r>
+        <w:rPr>
+          <w:sz w:val="24"/>
+          <w:szCs w:val="24"/>
+        </w:rPr>
+        <w:t xml:space="preserve">Both languages are heavily used in the data science industry, although each has its place. Python is well-suited for </w:t>
+      </w:r>
+      <w:r>
+        <w:rPr>
+          <w:sz w:val="24"/>
+          <w:szCs w:val="24"/>
+        </w:rPr>
+        <w:t>many professionals,</w:t>
+      </w:r>
+      <w:r>
+        <w:rPr>
+          <w:sz w:val="24"/>
+          <w:szCs w:val="24"/>
+        </w:rPr>
+        <w:t xml:space="preserve"> </w:t>
+      </w:r>
+      <w:r>
+        <w:rPr>
+          <w:sz w:val="24"/>
+          <w:szCs w:val="24"/>
+        </w:rPr>
+        <w:t>including</w:t>
+      </w:r>
+      <w:r>
+        <w:rPr>
+          <w:sz w:val="24"/>
+          <w:szCs w:val="24"/>
+        </w:rPr>
+        <w:t xml:space="preserve"> data analysts</w:t>
+      </w:r>
+      <w:r>
+        <w:rPr>
+          <w:sz w:val="24"/>
+          <w:szCs w:val="24"/>
+        </w:rPr>
+        <w:t xml:space="preserve">, machine learning engineers, artificial intelligence researchers, and web developers. Python’s versatility makes it ideal for professions </w:t>
+      </w:r>
+      <w:r>
+        <w:rPr>
+          <w:sz w:val="24"/>
+          <w:szCs w:val="24"/>
+        </w:rPr>
+        <w:t>involving various</w:t>
+      </w:r>
+      <w:r>
+        <w:rPr>
+          <w:sz w:val="24"/>
+          <w:szCs w:val="24"/>
+        </w:rPr>
+        <w:t xml:space="preserve"> projects and switching between tasks efficiently. R is particularly beneficial for </w:t>
+      </w:r>
+      <w:r>
+        <w:rPr>
+          <w:sz w:val="24"/>
+          <w:szCs w:val="24"/>
+        </w:rPr>
+        <w:t>occupations</w:t>
+      </w:r>
+      <w:r>
+        <w:rPr>
+          <w:sz w:val="24"/>
+          <w:szCs w:val="24"/>
+        </w:rPr>
+        <w:t xml:space="preserve"> that involve heavy statistical analysis and data visualization. This includes </w:t>
+      </w:r>
+      <w:r>
+        <w:rPr>
+          <w:sz w:val="24"/>
+          <w:szCs w:val="24"/>
+        </w:rPr>
+        <w:t>careers</w:t>
+      </w:r>
+      <w:r>
+        <w:rPr>
+          <w:sz w:val="24"/>
+          <w:szCs w:val="24"/>
+        </w:rPr>
+        <w:t xml:space="preserve"> such as statisticians, academic researchers, and social scientists. The packages and functions in R cater well to their needs, enabling them to conduct advanced statistical tests and create complex visualizations efficiently. </w:t>
+      </w:r>
+    </w:p>
+    <w:p>
+      <w:pPr>
+        <w:rPr>
+          <w:sz w:val="24"/>
+          <w:szCs w:val="24"/>
+        </w:rPr>
+      </w:pPr>
+      <w:r>
+        <w:rPr>
+          <w:sz w:val="24"/>
+          <w:szCs w:val="24"/>
+        </w:rPr>
+        <w:t xml:space="preserve">Sources: </w:t>
+      </w:r>
+    </w:p>
+    <w:p>
+      <w:pPr>
+        <w:rPr>
+          <w:sz w:val="24"/>
+          <w:szCs w:val="24"/>
+        </w:rPr>
+      </w:pPr>
+      <w:r>
+        <w:rPr>
+          <w:sz w:val="24"/>
+          <w:szCs w:val="24"/>
+        </w:rPr>
+        <w:t xml:space="preserve">IBM Cloud Team. (2021, March 23). Python vs. R: What’s the difference? IBM Blog. https://www.ibm.com/blog/python-vs-r/ </w:t>
+      </w:r>
+    </w:p>
+    <w:p>
+      <w:pPr>
+        <w:rPr>
+          <w:sz w:val="24"/>
+          <w:szCs w:val="24"/>
+        </w:rPr>
+      </w:pPr>
+      <w:r>
+        <w:rPr>
+          <w:sz w:val="24"/>
+          <w:szCs w:val="24"/>
+        </w:rPr>
+        <w:t xml:space="preserve">Luna, J. C. (2022, December 28). Python vs R for data science: Which should you </w:t>
+      </w:r>
+      <w:proofErr w:type="gramStart"/>
+      <w:r>
+        <w:rPr>
+          <w:sz w:val="24"/>
+          <w:szCs w:val="24"/>
+        </w:rPr>
+        <w:t>learn?.</w:t>
+      </w:r>
+      <w:proofErr w:type="gramEnd"/>
+      <w:r>
+        <w:rPr>
+          <w:sz w:val="24"/>
+          <w:szCs w:val="24"/>
+        </w:rPr>
+        <w:t xml:space="preserve"> </w:t>
+      </w:r>
+      <w:proofErr w:type="spellStart"/>
+      <w:r>
+        <w:rPr>
+          <w:sz w:val="24"/>
+          <w:szCs w:val="24"/>
+        </w:rPr>
+        <w:t>DataCamp</w:t>
+      </w:r>
+      <w:proofErr w:type="spellEnd"/>
+      <w:r>
+        <w:rPr>
+          <w:sz w:val="24"/>
+          <w:szCs w:val="24"/>
+        </w:rPr>
+        <w:t xml:space="preserve">. https://www.datacamp.com/blog/python-vs-r-for-data-science-whats-the-difference </w:t>
+      </w:r>
+    </w:p>
+    <w:p>
+      <w:pPr>
+        <w:rPr>
+          <w:sz w:val="24"/>
+          <w:szCs w:val="24"/>
+        </w:rPr>
+      </w:pPr>
+      <w:r>
+        <w:rPr>
+          <w:sz w:val="24"/>
+          <w:szCs w:val="24"/>
+        </w:rPr>
+        <w:t xml:space="preserve">R vs python. </w:t>
+      </w:r>
+      <w:proofErr w:type="spellStart"/>
+      <w:r>
+        <w:rPr>
+          <w:sz w:val="24"/>
+          <w:szCs w:val="24"/>
+        </w:rPr>
+        <w:t>GeeksforGeeks</w:t>
+      </w:r>
+      <w:proofErr w:type="spellEnd"/>
+      <w:r>
+        <w:rPr>
+          <w:sz w:val="24"/>
+          <w:szCs w:val="24"/>
+        </w:rPr>
+        <w:t>. (2023, May 10). https://www.geeksforgeeks.org/r-vs-python/</w:t>
       </w:r>
     </w:p>
     <w:sectPr>

</xml_diff>